<commit_message>
Added introduction section - Malaika Zaheer
Updated the VersionControl_Group1_GitHub.docx with GitHub introduction for assignment step 2.
</commit_message>
<xml_diff>
--- a/ProjectReport_GitHub_Group1.docx
+++ b/ProjectReport_GitHub_Group1.docx
@@ -132,56 +132,7 @@
           <w:sz w:val="36"/>
           <w:szCs w:val="36"/>
         </w:rPr>
-        <w:t xml:space="preserve">Instructor: </w:t>
-      </w:r>
-      <w:r>
-        <w:rPr>
-          <w:rFonts w:ascii="Times New Roman" w:hAnsi="Times New Roman" w:cs="Times New Roman"/>
-          <w:b/>
-          <w:sz w:val="36"/>
-          <w:szCs w:val="36"/>
-        </w:rPr>
-        <w:t xml:space="preserve">Mirza Ahsan </w:t>
-      </w:r>
-      <w:proofErr w:type="spellStart"/>
-      <w:r>
-        <w:rPr>
-          <w:rFonts w:ascii="Times New Roman" w:hAnsi="Times New Roman" w:cs="Times New Roman"/>
-          <w:b/>
-          <w:sz w:val="36"/>
-          <w:szCs w:val="36"/>
-        </w:rPr>
-        <w:t>Ullah</w:t>
-      </w:r>
-      <w:proofErr w:type="spellEnd"/>
-    </w:p>
-    <w:p>
-      <w:pPr>
-        <w:jc w:val="center"/>
-        <w:rPr>
-          <w:rFonts w:ascii="Times New Roman" w:hAnsi="Times New Roman" w:cs="Times New Roman"/>
-          <w:b/>
-          <w:sz w:val="36"/>
-          <w:szCs w:val="36"/>
-        </w:rPr>
-      </w:pPr>
-      <w:r>
-        <w:rPr>
-          <w:rFonts w:ascii="Times New Roman" w:hAnsi="Times New Roman" w:cs="Times New Roman"/>
-          <w:b/>
-          <w:sz w:val="36"/>
-          <w:szCs w:val="36"/>
-        </w:rPr>
-        <w:t xml:space="preserve">Course: </w:t>
-      </w:r>
-      <w:r>
-        <w:rPr>
-          <w:rFonts w:ascii="Times New Roman" w:hAnsi="Times New Roman" w:cs="Times New Roman"/>
-          <w:b/>
-          <w:sz w:val="36"/>
-          <w:szCs w:val="36"/>
-        </w:rPr>
-        <w:t>Software Quality Engineering</w:t>
+        <w:t>Instructor: Mirza Ahsan Ullah</w:t>
       </w:r>
     </w:p>
     <w:p>
@@ -201,19 +152,8 @@
           <w:sz w:val="36"/>
           <w:szCs w:val="36"/>
         </w:rPr>
-        <w:t xml:space="preserve">Group Number: </w:t>
+        <w:t>Course: Software Quality Engineering</w:t>
       </w:r>
-      <w:proofErr w:type="gramStart"/>
-      <w:r>
-        <w:rPr>
-          <w:rFonts w:ascii="Times New Roman" w:hAnsi="Times New Roman" w:cs="Times New Roman"/>
-          <w:b/>
-          <w:sz w:val="36"/>
-          <w:szCs w:val="36"/>
-        </w:rPr>
-        <w:t>1</w:t>
-      </w:r>
-      <w:proofErr w:type="gramEnd"/>
     </w:p>
     <w:p>
       <w:pPr>
@@ -232,8 +172,19 @@
           <w:sz w:val="36"/>
           <w:szCs w:val="36"/>
         </w:rPr>
-        <w:t>Platform:</w:t>
+        <w:t>Group Number: 1</w:t>
       </w:r>
+    </w:p>
+    <w:p>
+      <w:pPr>
+        <w:jc w:val="center"/>
+        <w:rPr>
+          <w:rFonts w:ascii="Times New Roman" w:hAnsi="Times New Roman" w:cs="Times New Roman"/>
+          <w:b/>
+          <w:sz w:val="36"/>
+          <w:szCs w:val="36"/>
+        </w:rPr>
+      </w:pPr>
       <w:r>
         <w:rPr>
           <w:rFonts w:ascii="Times New Roman" w:hAnsi="Times New Roman" w:cs="Times New Roman"/>
@@ -241,7 +192,7 @@
           <w:sz w:val="36"/>
           <w:szCs w:val="36"/>
         </w:rPr>
-        <w:t xml:space="preserve"> GitHub </w:t>
+        <w:t xml:space="preserve">Platform: GitHub </w:t>
       </w:r>
     </w:p>
     <w:p>
@@ -281,25 +232,7 @@
           <w:sz w:val="36"/>
           <w:szCs w:val="36"/>
         </w:rPr>
-        <w:t>(2301159</w:t>
-      </w:r>
-      <w:r>
-        <w:rPr>
-          <w:rFonts w:ascii="Times New Roman" w:hAnsi="Times New Roman" w:cs="Times New Roman"/>
-          <w:b/>
-          <w:sz w:val="36"/>
-          <w:szCs w:val="36"/>
-        </w:rPr>
-        <w:t>8-070</w:t>
-      </w:r>
-      <w:r>
-        <w:rPr>
-          <w:rFonts w:ascii="Times New Roman" w:hAnsi="Times New Roman" w:cs="Times New Roman"/>
-          <w:b/>
-          <w:sz w:val="36"/>
-          <w:szCs w:val="36"/>
-        </w:rPr>
-        <w:t>)</w:t>
+        <w:t>(23011598-070)</w:t>
       </w:r>
     </w:p>
     <w:p>
@@ -319,25 +252,7 @@
           <w:sz w:val="36"/>
           <w:szCs w:val="36"/>
         </w:rPr>
-        <w:t>(</w:t>
-      </w:r>
-      <w:r>
-        <w:rPr>
-          <w:rFonts w:ascii="Times New Roman" w:hAnsi="Times New Roman" w:cs="Times New Roman"/>
-          <w:b/>
-          <w:sz w:val="36"/>
-          <w:szCs w:val="36"/>
-        </w:rPr>
-        <w:t>23011598-102</w:t>
-      </w:r>
-      <w:r>
-        <w:rPr>
-          <w:rFonts w:ascii="Times New Roman" w:hAnsi="Times New Roman" w:cs="Times New Roman"/>
-          <w:b/>
-          <w:sz w:val="36"/>
-          <w:szCs w:val="36"/>
-        </w:rPr>
-        <w:t>)</w:t>
+        <w:t>(23011598-102)</w:t>
       </w:r>
     </w:p>
     <w:p>
@@ -357,16 +272,7 @@
           <w:sz w:val="36"/>
           <w:szCs w:val="36"/>
         </w:rPr>
-        <w:t>(</w:t>
-      </w:r>
-      <w:r>
-        <w:rPr>
-          <w:rFonts w:ascii="Times New Roman" w:hAnsi="Times New Roman" w:cs="Times New Roman"/>
-          <w:b/>
-          <w:sz w:val="36"/>
-          <w:szCs w:val="36"/>
-        </w:rPr>
-        <w:t>23011598-103)</w:t>
+        <w:t>(23011598-103)</w:t>
       </w:r>
     </w:p>
     <w:p>
@@ -406,16 +312,7 @@
           <w:sz w:val="36"/>
           <w:szCs w:val="36"/>
         </w:rPr>
-        <w:t xml:space="preserve">Submission Date: 7 </w:t>
-      </w:r>
-      <w:r>
-        <w:rPr>
-          <w:rFonts w:ascii="Times New Roman" w:hAnsi="Times New Roman" w:cs="Times New Roman"/>
-          <w:b/>
-          <w:sz w:val="36"/>
-          <w:szCs w:val="36"/>
-        </w:rPr>
-        <w:t>November 2025</w:t>
+        <w:t>Submission Date: 7 November 2025</w:t>
       </w:r>
     </w:p>
     <w:p>
@@ -426,29 +323,19 @@
     <w:p>
       <w:pPr>
         <w:pStyle w:val="Heading2"/>
+        <w:numPr>
+          <w:ilvl w:val="0"/>
+          <w:numId w:val="10"/>
+        </w:numPr>
       </w:pPr>
       <w:r>
         <w:lastRenderedPageBreak/>
-        <w:t>1</w:t>
-      </w:r>
-      <w:r>
-        <w:t xml:space="preserve">. Overview of GitHub </w:t>
-      </w:r>
-      <w:proofErr w:type="gramStart"/>
-      <w:r>
-        <w:t>As</w:t>
-      </w:r>
-      <w:proofErr w:type="gramEnd"/>
-      <w:r>
-        <w:t xml:space="preserve"> a Selected Tool</w:t>
+        <w:t>Overview of GitHub As a Selected Tool</w:t>
       </w:r>
     </w:p>
     <w:p>
       <w:r>
-        <w:t>GitHub is a web-based platform built around Git. It provides a user-friendly interface for developers to manage repositories, collaborate throug</w:t>
-      </w:r>
-      <w:r>
-        <w:t>h branching and pull requests, and maintain version history. GitHub also supports integration with tools like Visual Studio Code, enabling continuous integration and deployment workflows.</w:t>
+        <w:t>GitHub is a web-based platform built around Git. It provides a user-friendly interface for developers to manage repositories, collaborate through branching and pull requests, and maintain version history. GitHub also supports integration with tools like Visual Studio Code, enabling continuous integration and deployment workflows.</w:t>
       </w:r>
     </w:p>
     <w:p>
@@ -469,10 +356,7 @@
     </w:p>
     <w:p>
       <w:r>
-        <w:t xml:space="preserve">• </w:t>
-      </w:r>
-      <w:r>
-        <w:t>Branching and merging for collaborative work</w:t>
+        <w:t>• Branching and merging for collaborative work</w:t>
       </w:r>
     </w:p>
     <w:p>
@@ -496,9 +380,51 @@
       </w:r>
     </w:p>
     <w:p>
+      <w:pPr>
+        <w:pStyle w:val="Heading2"/>
+        <w:numPr>
+          <w:ilvl w:val="0"/>
+          <w:numId w:val="10"/>
+        </w:numPr>
+      </w:pPr>
       <w:bookmarkStart w:id="0" w:name="_GoBack"/>
       <w:bookmarkEnd w:id="0"/>
+      <w:r>
+        <w:t>Introduction</w:t>
+      </w:r>
     </w:p>
+    <w:p>
+      <w:pPr>
+        <w:pStyle w:val="Heading2"/>
+        <w:rPr>
+          <w:rFonts w:asciiTheme="minorHAnsi" w:eastAsiaTheme="minorEastAsia" w:hAnsiTheme="minorHAnsi" w:cstheme="minorBidi"/>
+          <w:b w:val="0"/>
+          <w:bCs w:val="0"/>
+          <w:color w:val="auto"/>
+          <w:sz w:val="22"/>
+          <w:szCs w:val="22"/>
+        </w:rPr>
+      </w:pPr>
+      <w:r>
+        <w:rPr>
+          <w:rFonts w:asciiTheme="minorHAnsi" w:eastAsiaTheme="minorEastAsia" w:hAnsiTheme="minorHAnsi" w:cstheme="minorBidi"/>
+          <w:b w:val="0"/>
+          <w:bCs w:val="0"/>
+          <w:color w:val="auto"/>
+          <w:sz w:val="22"/>
+          <w:szCs w:val="22"/>
+        </w:rPr>
+        <w:t>GitHub is a web-based platform that provides version control and collaborative software development using Git. It allows multiple developers to work on the same project simultaneously by tracking changes, managing versions, and merging code efficiently. GitHub acts as a remote repository where users can store their code and documents online, making them accessible from anywhere.</w:t>
+      </w:r>
+    </w:p>
+    <w:p/>
+    <w:p>
+      <w:r>
+        <w:t>Developers use GitHub to create repositories, branch out new features, make commits, and collaborate through pull requests. It also offers issue tracking, project management tools, and integration with other development platforms. Overall, GitHub helps teams manage their projects in an organized and efficient way, making software development more collaborative and transparent.</w:t>
+      </w:r>
+    </w:p>
+    <w:p/>
+    <w:p/>
     <w:sectPr>
       <w:pgSz w:w="12240" w:h="15840"/>
       <w:pgMar w:top="1440" w:right="1800" w:bottom="1440" w:left="1800" w:header="720" w:footer="720" w:gutter="0"/>
@@ -688,6 +614,95 @@
       </w:rPr>
     </w:lvl>
   </w:abstractNum>
+  <w:abstractNum w:abstractNumId="9" w15:restartNumberingAfterBreak="0">
+    <w:nsid w:val="39232B27"/>
+    <w:multiLevelType w:val="hybridMultilevel"/>
+    <w:tmpl w:val="BF56D81C"/>
+    <w:lvl w:ilvl="0" w:tplc="0409000F">
+      <w:start w:val="1"/>
+      <w:numFmt w:val="decimal"/>
+      <w:lvlText w:val="%1."/>
+      <w:lvlJc w:val="left"/>
+      <w:pPr>
+        <w:ind w:left="720" w:hanging="360"/>
+      </w:pPr>
+      <w:rPr>
+        <w:rFonts w:hint="default"/>
+      </w:rPr>
+    </w:lvl>
+    <w:lvl w:ilvl="1" w:tplc="04090019" w:tentative="1">
+      <w:start w:val="1"/>
+      <w:numFmt w:val="lowerLetter"/>
+      <w:lvlText w:val="%2."/>
+      <w:lvlJc w:val="left"/>
+      <w:pPr>
+        <w:ind w:left="1440" w:hanging="360"/>
+      </w:pPr>
+    </w:lvl>
+    <w:lvl w:ilvl="2" w:tplc="0409001B" w:tentative="1">
+      <w:start w:val="1"/>
+      <w:numFmt w:val="lowerRoman"/>
+      <w:lvlText w:val="%3."/>
+      <w:lvlJc w:val="right"/>
+      <w:pPr>
+        <w:ind w:left="2160" w:hanging="180"/>
+      </w:pPr>
+    </w:lvl>
+    <w:lvl w:ilvl="3" w:tplc="0409000F" w:tentative="1">
+      <w:start w:val="1"/>
+      <w:numFmt w:val="decimal"/>
+      <w:lvlText w:val="%4."/>
+      <w:lvlJc w:val="left"/>
+      <w:pPr>
+        <w:ind w:left="2880" w:hanging="360"/>
+      </w:pPr>
+    </w:lvl>
+    <w:lvl w:ilvl="4" w:tplc="04090019" w:tentative="1">
+      <w:start w:val="1"/>
+      <w:numFmt w:val="lowerLetter"/>
+      <w:lvlText w:val="%5."/>
+      <w:lvlJc w:val="left"/>
+      <w:pPr>
+        <w:ind w:left="3600" w:hanging="360"/>
+      </w:pPr>
+    </w:lvl>
+    <w:lvl w:ilvl="5" w:tplc="0409001B" w:tentative="1">
+      <w:start w:val="1"/>
+      <w:numFmt w:val="lowerRoman"/>
+      <w:lvlText w:val="%6."/>
+      <w:lvlJc w:val="right"/>
+      <w:pPr>
+        <w:ind w:left="4320" w:hanging="180"/>
+      </w:pPr>
+    </w:lvl>
+    <w:lvl w:ilvl="6" w:tplc="0409000F" w:tentative="1">
+      <w:start w:val="1"/>
+      <w:numFmt w:val="decimal"/>
+      <w:lvlText w:val="%7."/>
+      <w:lvlJc w:val="left"/>
+      <w:pPr>
+        <w:ind w:left="5040" w:hanging="360"/>
+      </w:pPr>
+    </w:lvl>
+    <w:lvl w:ilvl="7" w:tplc="04090019" w:tentative="1">
+      <w:start w:val="1"/>
+      <w:numFmt w:val="lowerLetter"/>
+      <w:lvlText w:val="%8."/>
+      <w:lvlJc w:val="left"/>
+      <w:pPr>
+        <w:ind w:left="5760" w:hanging="360"/>
+      </w:pPr>
+    </w:lvl>
+    <w:lvl w:ilvl="8" w:tplc="0409001B" w:tentative="1">
+      <w:start w:val="1"/>
+      <w:numFmt w:val="lowerRoman"/>
+      <w:lvlText w:val="%9."/>
+      <w:lvlJc w:val="right"/>
+      <w:pPr>
+        <w:ind w:left="6480" w:hanging="180"/>
+      </w:pPr>
+    </w:lvl>
+  </w:abstractNum>
   <w:num w:numId="1">
     <w:abstractNumId w:val="8"/>
   </w:num>
@@ -714,6 +729,9 @@
   </w:num>
   <w:num w:numId="9">
     <w:abstractNumId w:val="0"/>
+  </w:num>
+  <w:num w:numId="10">
+    <w:abstractNumId w:val="9"/>
   </w:num>
 </w:numbering>
 </file>
@@ -12421,7 +12439,7 @@
 </file>
 
 <file path=customXml/itemProps1.xml><?xml version="1.0" encoding="utf-8"?>
-<ds:datastoreItem xmlns:ds="http://schemas.openxmlformats.org/officeDocument/2006/customXml" ds:itemID="{43BB9669-A1A7-4B40-9280-8FF4025EAF6D}">
+<ds:datastoreItem xmlns:ds="http://schemas.openxmlformats.org/officeDocument/2006/customXml" ds:itemID="{E6659939-9365-471E-9D92-E2BB0A94D1BE}">
   <ds:schemaRefs>
     <ds:schemaRef ds:uri="http://schemas.openxmlformats.org/officeDocument/2006/bibliography"/>
   </ds:schemaRefs>

</xml_diff>

<commit_message>
Added introduction section explaining GitHub usage.
</commit_message>
<xml_diff>
--- a/ProjectReport_GitHub_Group1.docx
+++ b/ProjectReport_GitHub_Group1.docx
@@ -132,56 +132,7 @@
           <w:sz w:val="36"/>
           <w:szCs w:val="36"/>
         </w:rPr>
-        <w:t xml:space="preserve">Instructor: </w:t>
-      </w:r>
-      <w:r>
-        <w:rPr>
-          <w:rFonts w:ascii="Times New Roman" w:hAnsi="Times New Roman" w:cs="Times New Roman"/>
-          <w:b/>
-          <w:sz w:val="36"/>
-          <w:szCs w:val="36"/>
-        </w:rPr>
-        <w:t xml:space="preserve">Mirza Ahsan </w:t>
-      </w:r>
-      <w:proofErr w:type="spellStart"/>
-      <w:r>
-        <w:rPr>
-          <w:rFonts w:ascii="Times New Roman" w:hAnsi="Times New Roman" w:cs="Times New Roman"/>
-          <w:b/>
-          <w:sz w:val="36"/>
-          <w:szCs w:val="36"/>
-        </w:rPr>
-        <w:t>Ullah</w:t>
-      </w:r>
-      <w:proofErr w:type="spellEnd"/>
-    </w:p>
-    <w:p>
-      <w:pPr>
-        <w:jc w:val="center"/>
-        <w:rPr>
-          <w:rFonts w:ascii="Times New Roman" w:hAnsi="Times New Roman" w:cs="Times New Roman"/>
-          <w:b/>
-          <w:sz w:val="36"/>
-          <w:szCs w:val="36"/>
-        </w:rPr>
-      </w:pPr>
-      <w:r>
-        <w:rPr>
-          <w:rFonts w:ascii="Times New Roman" w:hAnsi="Times New Roman" w:cs="Times New Roman"/>
-          <w:b/>
-          <w:sz w:val="36"/>
-          <w:szCs w:val="36"/>
-        </w:rPr>
-        <w:t xml:space="preserve">Course: </w:t>
-      </w:r>
-      <w:r>
-        <w:rPr>
-          <w:rFonts w:ascii="Times New Roman" w:hAnsi="Times New Roman" w:cs="Times New Roman"/>
-          <w:b/>
-          <w:sz w:val="36"/>
-          <w:szCs w:val="36"/>
-        </w:rPr>
-        <w:t>Software Quality Engineering</w:t>
+        <w:t>Instructor: Mirza Ahsan Ullah</w:t>
       </w:r>
     </w:p>
     <w:p>
@@ -201,19 +152,8 @@
           <w:sz w:val="36"/>
           <w:szCs w:val="36"/>
         </w:rPr>
-        <w:t xml:space="preserve">Group Number: </w:t>
+        <w:t>Course: Software Quality Engineering</w:t>
       </w:r>
-      <w:proofErr w:type="gramStart"/>
-      <w:r>
-        <w:rPr>
-          <w:rFonts w:ascii="Times New Roman" w:hAnsi="Times New Roman" w:cs="Times New Roman"/>
-          <w:b/>
-          <w:sz w:val="36"/>
-          <w:szCs w:val="36"/>
-        </w:rPr>
-        <w:t>1</w:t>
-      </w:r>
-      <w:proofErr w:type="gramEnd"/>
     </w:p>
     <w:p>
       <w:pPr>
@@ -232,8 +172,19 @@
           <w:sz w:val="36"/>
           <w:szCs w:val="36"/>
         </w:rPr>
-        <w:t>Platform:</w:t>
+        <w:t>Group Number: 1</w:t>
       </w:r>
+    </w:p>
+    <w:p>
+      <w:pPr>
+        <w:jc w:val="center"/>
+        <w:rPr>
+          <w:rFonts w:ascii="Times New Roman" w:hAnsi="Times New Roman" w:cs="Times New Roman"/>
+          <w:b/>
+          <w:sz w:val="36"/>
+          <w:szCs w:val="36"/>
+        </w:rPr>
+      </w:pPr>
       <w:r>
         <w:rPr>
           <w:rFonts w:ascii="Times New Roman" w:hAnsi="Times New Roman" w:cs="Times New Roman"/>
@@ -241,7 +192,7 @@
           <w:sz w:val="36"/>
           <w:szCs w:val="36"/>
         </w:rPr>
-        <w:t xml:space="preserve"> GitHub </w:t>
+        <w:t xml:space="preserve">Platform: GitHub </w:t>
       </w:r>
     </w:p>
     <w:p>
@@ -281,25 +232,7 @@
           <w:sz w:val="36"/>
           <w:szCs w:val="36"/>
         </w:rPr>
-        <w:t>(2301159</w:t>
-      </w:r>
-      <w:r>
-        <w:rPr>
-          <w:rFonts w:ascii="Times New Roman" w:hAnsi="Times New Roman" w:cs="Times New Roman"/>
-          <w:b/>
-          <w:sz w:val="36"/>
-          <w:szCs w:val="36"/>
-        </w:rPr>
-        <w:t>8-070</w:t>
-      </w:r>
-      <w:r>
-        <w:rPr>
-          <w:rFonts w:ascii="Times New Roman" w:hAnsi="Times New Roman" w:cs="Times New Roman"/>
-          <w:b/>
-          <w:sz w:val="36"/>
-          <w:szCs w:val="36"/>
-        </w:rPr>
-        <w:t>)</w:t>
+        <w:t>(23011598-070)</w:t>
       </w:r>
     </w:p>
     <w:p>
@@ -319,25 +252,7 @@
           <w:sz w:val="36"/>
           <w:szCs w:val="36"/>
         </w:rPr>
-        <w:t>(</w:t>
-      </w:r>
-      <w:r>
-        <w:rPr>
-          <w:rFonts w:ascii="Times New Roman" w:hAnsi="Times New Roman" w:cs="Times New Roman"/>
-          <w:b/>
-          <w:sz w:val="36"/>
-          <w:szCs w:val="36"/>
-        </w:rPr>
-        <w:t>23011598-102</w:t>
-      </w:r>
-      <w:r>
-        <w:rPr>
-          <w:rFonts w:ascii="Times New Roman" w:hAnsi="Times New Roman" w:cs="Times New Roman"/>
-          <w:b/>
-          <w:sz w:val="36"/>
-          <w:szCs w:val="36"/>
-        </w:rPr>
-        <w:t>)</w:t>
+        <w:t>(23011598-102)</w:t>
       </w:r>
     </w:p>
     <w:p>
@@ -357,16 +272,7 @@
           <w:sz w:val="36"/>
           <w:szCs w:val="36"/>
         </w:rPr>
-        <w:t>(</w:t>
-      </w:r>
-      <w:r>
-        <w:rPr>
-          <w:rFonts w:ascii="Times New Roman" w:hAnsi="Times New Roman" w:cs="Times New Roman"/>
-          <w:b/>
-          <w:sz w:val="36"/>
-          <w:szCs w:val="36"/>
-        </w:rPr>
-        <w:t>23011598-103)</w:t>
+        <w:t>(23011598-103)</w:t>
       </w:r>
     </w:p>
     <w:p>
@@ -406,16 +312,7 @@
           <w:sz w:val="36"/>
           <w:szCs w:val="36"/>
         </w:rPr>
-        <w:t xml:space="preserve">Submission Date: 7 </w:t>
-      </w:r>
-      <w:r>
-        <w:rPr>
-          <w:rFonts w:ascii="Times New Roman" w:hAnsi="Times New Roman" w:cs="Times New Roman"/>
-          <w:b/>
-          <w:sz w:val="36"/>
-          <w:szCs w:val="36"/>
-        </w:rPr>
-        <w:t>November 2025</w:t>
+        <w:t>Submission Date: 7 November 2025</w:t>
       </w:r>
     </w:p>
     <w:p>
@@ -429,26 +326,12 @@
       </w:pPr>
       <w:r>
         <w:lastRenderedPageBreak/>
-        <w:t>1</w:t>
-      </w:r>
-      <w:r>
-        <w:t xml:space="preserve">. Overview of GitHub </w:t>
-      </w:r>
-      <w:proofErr w:type="gramStart"/>
-      <w:r>
-        <w:t>As</w:t>
-      </w:r>
-      <w:proofErr w:type="gramEnd"/>
-      <w:r>
-        <w:t xml:space="preserve"> a Selected Tool</w:t>
+        <w:t>1. Overview of GitHub As a Selected Tool</w:t>
       </w:r>
     </w:p>
     <w:p>
       <w:r>
-        <w:t>GitHub is a web-based platform built around Git. It provides a user-friendly interface for developers to manage repositories, collaborate throug</w:t>
-      </w:r>
-      <w:r>
-        <w:t>h branching and pull requests, and maintain version history. GitHub also supports integration with tools like Visual Studio Code, enabling continuous integration and deployment workflows.</w:t>
+        <w:t>GitHub is a web-based platform built around Git. It provides a user-friendly interface for developers to manage repositories, collaborate through branching and pull requests, and maintain version history. GitHub also supports integration with tools like Visual Studio Code, enabling continuous integration and deployment workflows.</w:t>
       </w:r>
     </w:p>
     <w:p>
@@ -469,10 +352,7 @@
     </w:p>
     <w:p>
       <w:r>
-        <w:t xml:space="preserve">• </w:t>
-      </w:r>
-      <w:r>
-        <w:t>Branching and merging for collaborative work</w:t>
+        <w:t>• Branching and merging for collaborative work</w:t>
       </w:r>
     </w:p>
     <w:p>
@@ -496,9 +376,21 @@
       </w:r>
     </w:p>
     <w:p>
+      <w:pPr>
+        <w:pStyle w:val="Heading2"/>
+      </w:pPr>
+      <w:r>
+        <w:t>Introduction</w:t>
+      </w:r>
+    </w:p>
+    <w:p>
+      <w:r>
+        <w:t>This report explains how to use GitHub for version control. It includes steps for creating repositories, adding collaborators, making commits, and managing branches. The purpose is to understand how team collaboration works on GitHub.</w:t>
+      </w:r>
       <w:bookmarkStart w:id="0" w:name="_GoBack"/>
       <w:bookmarkEnd w:id="0"/>
     </w:p>
+    <w:p/>
     <w:sectPr>
       <w:pgSz w:w="12240" w:h="15840"/>
       <w:pgMar w:top="1440" w:right="1800" w:bottom="1440" w:left="1800" w:header="720" w:footer="720" w:gutter="0"/>
@@ -12421,7 +12313,7 @@
 </file>
 
 <file path=customXml/itemProps1.xml><?xml version="1.0" encoding="utf-8"?>
-<ds:datastoreItem xmlns:ds="http://schemas.openxmlformats.org/officeDocument/2006/customXml" ds:itemID="{43BB9669-A1A7-4B40-9280-8FF4025EAF6D}">
+<ds:datastoreItem xmlns:ds="http://schemas.openxmlformats.org/officeDocument/2006/customXml" ds:itemID="{8758C0CD-1AB6-4521-99DF-FC4F2A4A0097}">
   <ds:schemaRefs>
     <ds:schemaRef ds:uri="http://schemas.openxmlformats.org/officeDocument/2006/bibliography"/>
   </ds:schemaRefs>

</xml_diff>

<commit_message>
Added feature section describing GitHub features.
</commit_message>
<xml_diff>
--- a/ProjectReport_GitHub_Group1.docx
+++ b/ProjectReport_GitHub_Group1.docx
@@ -387,8 +387,52 @@
       <w:r>
         <w:t>This report explains how to use GitHub for version control. It includes steps for creating repositories, adding collaborators, making commits, and managing branches. The purpose is to understand how team collaboration works on GitHub.</w:t>
       </w:r>
+    </w:p>
+    <w:p>
+      <w:pPr>
+        <w:pStyle w:val="Heading2"/>
+      </w:pPr>
+      <w:r>
+        <w:t>Features of GitHub:</w:t>
+      </w:r>
       <w:bookmarkStart w:id="0" w:name="_GoBack"/>
       <w:bookmarkEnd w:id="0"/>
+    </w:p>
+    <w:p>
+      <w:pPr>
+        <w:pStyle w:val="ListParagraph"/>
+        <w:numPr>
+          <w:ilvl w:val="0"/>
+          <w:numId w:val="11"/>
+        </w:numPr>
+      </w:pPr>
+      <w:r>
+        <w:t>Repository hosting for projects</w:t>
+      </w:r>
+    </w:p>
+    <w:p>
+      <w:pPr>
+        <w:pStyle w:val="ListParagraph"/>
+        <w:numPr>
+          <w:ilvl w:val="0"/>
+          <w:numId w:val="11"/>
+        </w:numPr>
+      </w:pPr>
+      <w:r>
+        <w:t>Collaboration with branches and pull requests</w:t>
+      </w:r>
+    </w:p>
+    <w:p>
+      <w:pPr>
+        <w:pStyle w:val="ListParagraph"/>
+        <w:numPr>
+          <w:ilvl w:val="0"/>
+          <w:numId w:val="11"/>
+        </w:numPr>
+      </w:pPr>
+      <w:r>
+        <w:t>Issue tracking and documentation through README files</w:t>
+      </w:r>
     </w:p>
     <w:p/>
     <w:sectPr>
@@ -580,6 +624,232 @@
       </w:rPr>
     </w:lvl>
   </w:abstractNum>
+  <w:abstractNum w:abstractNumId="9" w15:restartNumberingAfterBreak="0">
+    <w:nsid w:val="19E10389"/>
+    <w:multiLevelType w:val="hybridMultilevel"/>
+    <w:tmpl w:val="AE187260"/>
+    <w:lvl w:ilvl="0" w:tplc="04090001">
+      <w:start w:val="1"/>
+      <w:numFmt w:val="bullet"/>
+      <w:lvlText w:val=""/>
+      <w:lvlJc w:val="left"/>
+      <w:pPr>
+        <w:ind w:left="720" w:hanging="360"/>
+      </w:pPr>
+      <w:rPr>
+        <w:rFonts w:ascii="Symbol" w:hAnsi="Symbol" w:hint="default"/>
+      </w:rPr>
+    </w:lvl>
+    <w:lvl w:ilvl="1" w:tplc="04090003" w:tentative="1">
+      <w:start w:val="1"/>
+      <w:numFmt w:val="bullet"/>
+      <w:lvlText w:val="o"/>
+      <w:lvlJc w:val="left"/>
+      <w:pPr>
+        <w:ind w:left="1440" w:hanging="360"/>
+      </w:pPr>
+      <w:rPr>
+        <w:rFonts w:ascii="Courier New" w:hAnsi="Courier New" w:cs="Courier New" w:hint="default"/>
+      </w:rPr>
+    </w:lvl>
+    <w:lvl w:ilvl="2" w:tplc="04090005" w:tentative="1">
+      <w:start w:val="1"/>
+      <w:numFmt w:val="bullet"/>
+      <w:lvlText w:val=""/>
+      <w:lvlJc w:val="left"/>
+      <w:pPr>
+        <w:ind w:left="2160" w:hanging="360"/>
+      </w:pPr>
+      <w:rPr>
+        <w:rFonts w:ascii="Wingdings" w:hAnsi="Wingdings" w:hint="default"/>
+      </w:rPr>
+    </w:lvl>
+    <w:lvl w:ilvl="3" w:tplc="04090001" w:tentative="1">
+      <w:start w:val="1"/>
+      <w:numFmt w:val="bullet"/>
+      <w:lvlText w:val=""/>
+      <w:lvlJc w:val="left"/>
+      <w:pPr>
+        <w:ind w:left="2880" w:hanging="360"/>
+      </w:pPr>
+      <w:rPr>
+        <w:rFonts w:ascii="Symbol" w:hAnsi="Symbol" w:hint="default"/>
+      </w:rPr>
+    </w:lvl>
+    <w:lvl w:ilvl="4" w:tplc="04090003" w:tentative="1">
+      <w:start w:val="1"/>
+      <w:numFmt w:val="bullet"/>
+      <w:lvlText w:val="o"/>
+      <w:lvlJc w:val="left"/>
+      <w:pPr>
+        <w:ind w:left="3600" w:hanging="360"/>
+      </w:pPr>
+      <w:rPr>
+        <w:rFonts w:ascii="Courier New" w:hAnsi="Courier New" w:cs="Courier New" w:hint="default"/>
+      </w:rPr>
+    </w:lvl>
+    <w:lvl w:ilvl="5" w:tplc="04090005" w:tentative="1">
+      <w:start w:val="1"/>
+      <w:numFmt w:val="bullet"/>
+      <w:lvlText w:val=""/>
+      <w:lvlJc w:val="left"/>
+      <w:pPr>
+        <w:ind w:left="4320" w:hanging="360"/>
+      </w:pPr>
+      <w:rPr>
+        <w:rFonts w:ascii="Wingdings" w:hAnsi="Wingdings" w:hint="default"/>
+      </w:rPr>
+    </w:lvl>
+    <w:lvl w:ilvl="6" w:tplc="04090001" w:tentative="1">
+      <w:start w:val="1"/>
+      <w:numFmt w:val="bullet"/>
+      <w:lvlText w:val=""/>
+      <w:lvlJc w:val="left"/>
+      <w:pPr>
+        <w:ind w:left="5040" w:hanging="360"/>
+      </w:pPr>
+      <w:rPr>
+        <w:rFonts w:ascii="Symbol" w:hAnsi="Symbol" w:hint="default"/>
+      </w:rPr>
+    </w:lvl>
+    <w:lvl w:ilvl="7" w:tplc="04090003" w:tentative="1">
+      <w:start w:val="1"/>
+      <w:numFmt w:val="bullet"/>
+      <w:lvlText w:val="o"/>
+      <w:lvlJc w:val="left"/>
+      <w:pPr>
+        <w:ind w:left="5760" w:hanging="360"/>
+      </w:pPr>
+      <w:rPr>
+        <w:rFonts w:ascii="Courier New" w:hAnsi="Courier New" w:cs="Courier New" w:hint="default"/>
+      </w:rPr>
+    </w:lvl>
+    <w:lvl w:ilvl="8" w:tplc="04090005" w:tentative="1">
+      <w:start w:val="1"/>
+      <w:numFmt w:val="bullet"/>
+      <w:lvlText w:val=""/>
+      <w:lvlJc w:val="left"/>
+      <w:pPr>
+        <w:ind w:left="6480" w:hanging="360"/>
+      </w:pPr>
+      <w:rPr>
+        <w:rFonts w:ascii="Wingdings" w:hAnsi="Wingdings" w:hint="default"/>
+      </w:rPr>
+    </w:lvl>
+  </w:abstractNum>
+  <w:abstractNum w:abstractNumId="10" w15:restartNumberingAfterBreak="0">
+    <w:nsid w:val="4BD03F5F"/>
+    <w:multiLevelType w:val="hybridMultilevel"/>
+    <w:tmpl w:val="E0082E74"/>
+    <w:lvl w:ilvl="0" w:tplc="04090001">
+      <w:start w:val="1"/>
+      <w:numFmt w:val="bullet"/>
+      <w:lvlText w:val=""/>
+      <w:lvlJc w:val="left"/>
+      <w:pPr>
+        <w:ind w:left="720" w:hanging="360"/>
+      </w:pPr>
+      <w:rPr>
+        <w:rFonts w:ascii="Symbol" w:hAnsi="Symbol" w:hint="default"/>
+      </w:rPr>
+    </w:lvl>
+    <w:lvl w:ilvl="1" w:tplc="04090003" w:tentative="1">
+      <w:start w:val="1"/>
+      <w:numFmt w:val="bullet"/>
+      <w:lvlText w:val="o"/>
+      <w:lvlJc w:val="left"/>
+      <w:pPr>
+        <w:ind w:left="1440" w:hanging="360"/>
+      </w:pPr>
+      <w:rPr>
+        <w:rFonts w:ascii="Courier New" w:hAnsi="Courier New" w:cs="Courier New" w:hint="default"/>
+      </w:rPr>
+    </w:lvl>
+    <w:lvl w:ilvl="2" w:tplc="04090005" w:tentative="1">
+      <w:start w:val="1"/>
+      <w:numFmt w:val="bullet"/>
+      <w:lvlText w:val=""/>
+      <w:lvlJc w:val="left"/>
+      <w:pPr>
+        <w:ind w:left="2160" w:hanging="360"/>
+      </w:pPr>
+      <w:rPr>
+        <w:rFonts w:ascii="Wingdings" w:hAnsi="Wingdings" w:hint="default"/>
+      </w:rPr>
+    </w:lvl>
+    <w:lvl w:ilvl="3" w:tplc="04090001" w:tentative="1">
+      <w:start w:val="1"/>
+      <w:numFmt w:val="bullet"/>
+      <w:lvlText w:val=""/>
+      <w:lvlJc w:val="left"/>
+      <w:pPr>
+        <w:ind w:left="2880" w:hanging="360"/>
+      </w:pPr>
+      <w:rPr>
+        <w:rFonts w:ascii="Symbol" w:hAnsi="Symbol" w:hint="default"/>
+      </w:rPr>
+    </w:lvl>
+    <w:lvl w:ilvl="4" w:tplc="04090003" w:tentative="1">
+      <w:start w:val="1"/>
+      <w:numFmt w:val="bullet"/>
+      <w:lvlText w:val="o"/>
+      <w:lvlJc w:val="left"/>
+      <w:pPr>
+        <w:ind w:left="3600" w:hanging="360"/>
+      </w:pPr>
+      <w:rPr>
+        <w:rFonts w:ascii="Courier New" w:hAnsi="Courier New" w:cs="Courier New" w:hint="default"/>
+      </w:rPr>
+    </w:lvl>
+    <w:lvl w:ilvl="5" w:tplc="04090005" w:tentative="1">
+      <w:start w:val="1"/>
+      <w:numFmt w:val="bullet"/>
+      <w:lvlText w:val=""/>
+      <w:lvlJc w:val="left"/>
+      <w:pPr>
+        <w:ind w:left="4320" w:hanging="360"/>
+      </w:pPr>
+      <w:rPr>
+        <w:rFonts w:ascii="Wingdings" w:hAnsi="Wingdings" w:hint="default"/>
+      </w:rPr>
+    </w:lvl>
+    <w:lvl w:ilvl="6" w:tplc="04090001" w:tentative="1">
+      <w:start w:val="1"/>
+      <w:numFmt w:val="bullet"/>
+      <w:lvlText w:val=""/>
+      <w:lvlJc w:val="left"/>
+      <w:pPr>
+        <w:ind w:left="5040" w:hanging="360"/>
+      </w:pPr>
+      <w:rPr>
+        <w:rFonts w:ascii="Symbol" w:hAnsi="Symbol" w:hint="default"/>
+      </w:rPr>
+    </w:lvl>
+    <w:lvl w:ilvl="7" w:tplc="04090003" w:tentative="1">
+      <w:start w:val="1"/>
+      <w:numFmt w:val="bullet"/>
+      <w:lvlText w:val="o"/>
+      <w:lvlJc w:val="left"/>
+      <w:pPr>
+        <w:ind w:left="5760" w:hanging="360"/>
+      </w:pPr>
+      <w:rPr>
+        <w:rFonts w:ascii="Courier New" w:hAnsi="Courier New" w:cs="Courier New" w:hint="default"/>
+      </w:rPr>
+    </w:lvl>
+    <w:lvl w:ilvl="8" w:tplc="04090005" w:tentative="1">
+      <w:start w:val="1"/>
+      <w:numFmt w:val="bullet"/>
+      <w:lvlText w:val=""/>
+      <w:lvlJc w:val="left"/>
+      <w:pPr>
+        <w:ind w:left="6480" w:hanging="360"/>
+      </w:pPr>
+      <w:rPr>
+        <w:rFonts w:ascii="Wingdings" w:hAnsi="Wingdings" w:hint="default"/>
+      </w:rPr>
+    </w:lvl>
+  </w:abstractNum>
   <w:num w:numId="1">
     <w:abstractNumId w:val="8"/>
   </w:num>
@@ -606,6 +876,12 @@
   </w:num>
   <w:num w:numId="9">
     <w:abstractNumId w:val="0"/>
+  </w:num>
+  <w:num w:numId="10">
+    <w:abstractNumId w:val="10"/>
+  </w:num>
+  <w:num w:numId="11">
+    <w:abstractNumId w:val="9"/>
   </w:num>
 </w:numbering>
 </file>
@@ -12313,7 +12589,7 @@
 </file>
 
 <file path=customXml/itemProps1.xml><?xml version="1.0" encoding="utf-8"?>
-<ds:datastoreItem xmlns:ds="http://schemas.openxmlformats.org/officeDocument/2006/customXml" ds:itemID="{8758C0CD-1AB6-4521-99DF-FC4F2A4A0097}">
+<ds:datastoreItem xmlns:ds="http://schemas.openxmlformats.org/officeDocument/2006/customXml" ds:itemID="{5704A93C-886C-4C8A-92BD-FDBB7C9021D2}">
   <ds:schemaRefs>
     <ds:schemaRef ds:uri="http://schemas.openxmlformats.org/officeDocument/2006/bibliography"/>
   </ds:schemaRefs>

</xml_diff>

<commit_message>
Added conclusion section summarizing GitHub usage.
</commit_message>
<xml_diff>
--- a/ProjectReport_GitHub_Group1.docx
+++ b/ProjectReport_GitHub_Group1.docx
@@ -337,11 +337,23 @@
     <w:p>
       <w:pPr>
         <w:pStyle w:val="Heading3"/>
+        <w:rPr>
+          <w:sz w:val="26"/>
+          <w:szCs w:val="26"/>
+        </w:rPr>
       </w:pPr>
       <w:r>
+        <w:rPr>
+          <w:sz w:val="26"/>
+          <w:szCs w:val="26"/>
+        </w:rPr>
         <w:t xml:space="preserve">  </w:t>
       </w:r>
       <w:r>
+        <w:rPr>
+          <w:sz w:val="26"/>
+          <w:szCs w:val="26"/>
+        </w:rPr>
         <w:t>Key Features of GitHub:</w:t>
       </w:r>
     </w:p>
@@ -351,10 +363,12 @@
       </w:r>
     </w:p>
     <w:p>
+      <w:bookmarkStart w:id="0" w:name="_GoBack"/>
       <w:r>
         <w:t>• Branching and merging for collaborative work</w:t>
       </w:r>
     </w:p>
+    <w:bookmarkEnd w:id="0"/>
     <w:p>
       <w:r>
         <w:t>• Pull requests for code review and approval</w:t>
@@ -395,8 +409,6 @@
       <w:r>
         <w:t>Features of GitHub:</w:t>
       </w:r>
-      <w:bookmarkStart w:id="0" w:name="_GoBack"/>
-      <w:bookmarkEnd w:id="0"/>
     </w:p>
     <w:p>
       <w:pPr>
@@ -432,6 +444,19 @@
       </w:pPr>
       <w:r>
         <w:t>Issue tracking and documentation through README files</w:t>
+      </w:r>
+    </w:p>
+    <w:p>
+      <w:pPr>
+        <w:pStyle w:val="Heading2"/>
+      </w:pPr>
+      <w:r>
+        <w:t>Conclusion:</w:t>
+      </w:r>
+    </w:p>
+    <w:p>
+      <w:r>
+        <w:t>GitHub is a powerful tool for version control and team collaboration. It helps manage projects efficiently by tracking every change made by each member.</w:t>
       </w:r>
     </w:p>
     <w:p/>
@@ -12589,7 +12614,7 @@
 </file>
 
 <file path=customXml/itemProps1.xml><?xml version="1.0" encoding="utf-8"?>
-<ds:datastoreItem xmlns:ds="http://schemas.openxmlformats.org/officeDocument/2006/customXml" ds:itemID="{5704A93C-886C-4C8A-92BD-FDBB7C9021D2}">
+<ds:datastoreItem xmlns:ds="http://schemas.openxmlformats.org/officeDocument/2006/customXml" ds:itemID="{DFF8BAA3-71F3-4D16-80DA-01BE9A579B18}">
   <ds:schemaRefs>
     <ds:schemaRef ds:uri="http://schemas.openxmlformats.org/officeDocument/2006/bibliography"/>
   </ds:schemaRefs>

</xml_diff>

<commit_message>
Added feature section describing GitHub usage.
</commit_message>
<xml_diff>
--- a/ProjectReport_GitHub_Group1.docx
+++ b/ProjectReport_GitHub_Group1.docx
@@ -401,6 +401,50 @@
       </w:r>
     </w:p>
     <w:p>
+      <w:pPr>
+        <w:pStyle w:val="Heading2"/>
+      </w:pPr>
+      <w:r>
+        <w:t>Features of GitHub:</w:t>
+      </w:r>
+    </w:p>
+    <w:p>
+      <w:pPr>
+        <w:pStyle w:val="ListParagraph"/>
+        <w:numPr>
+          <w:ilvl w:val="0"/>
+          <w:numId w:val="12"/>
+        </w:numPr>
+      </w:pPr>
+      <w:r>
+        <w:t>Repository hosting for projects</w:t>
+      </w:r>
+    </w:p>
+    <w:p>
+      <w:pPr>
+        <w:pStyle w:val="ListParagraph"/>
+        <w:numPr>
+          <w:ilvl w:val="0"/>
+          <w:numId w:val="12"/>
+        </w:numPr>
+      </w:pPr>
+      <w:r>
+        <w:t>Collaboration with branches and pull requests</w:t>
+      </w:r>
+    </w:p>
+    <w:p>
+      <w:pPr>
+        <w:pStyle w:val="ListParagraph"/>
+        <w:numPr>
+          <w:ilvl w:val="0"/>
+          <w:numId w:val="12"/>
+        </w:numPr>
+      </w:pPr>
+      <w:r>
+        <w:t>Issue tracking and documentation through README files</w:t>
+      </w:r>
+    </w:p>
+    <w:p>
       <w:bookmarkStart w:id="0" w:name="_GoBack"/>
       <w:bookmarkEnd w:id="0"/>
     </w:p>
@@ -851,6 +895,18 @@
   </w:num>
   <w:num w:numId="11">
     <w:abstractNumId w:val="9"/>
+  </w:num>
+  <w:num w:numId="12">
+    <w:abstractNumId w:val="9"/>
+    <w:lvlOverride w:ilvl="0"/>
+    <w:lvlOverride w:ilvl="1"/>
+    <w:lvlOverride w:ilvl="2"/>
+    <w:lvlOverride w:ilvl="3"/>
+    <w:lvlOverride w:ilvl="4"/>
+    <w:lvlOverride w:ilvl="5"/>
+    <w:lvlOverride w:ilvl="6"/>
+    <w:lvlOverride w:ilvl="7"/>
+    <w:lvlOverride w:ilvl="8"/>
   </w:num>
 </w:numbering>
 </file>
@@ -12558,7 +12614,7 @@
 </file>
 
 <file path=customXml/itemProps1.xml><?xml version="1.0" encoding="utf-8"?>
-<ds:datastoreItem xmlns:ds="http://schemas.openxmlformats.org/officeDocument/2006/customXml" ds:itemID="{5F0C3E73-EC8E-4089-8685-582A20E6EAA3}">
+<ds:datastoreItem xmlns:ds="http://schemas.openxmlformats.org/officeDocument/2006/customXml" ds:itemID="{E0C878E9-9B71-4968-AFEB-5443C9D05709}">
   <ds:schemaRefs>
     <ds:schemaRef ds:uri="http://schemas.openxmlformats.org/officeDocument/2006/bibliography"/>
   </ds:schemaRefs>

</xml_diff>

<commit_message>
introduction added by habibullah
</commit_message>
<xml_diff>
--- a/ProjectReport_GitHub_Group1.docx
+++ b/ProjectReport_GitHub_Group1.docx
@@ -1,6 +1,6 @@
 
 <file path=word/document.xml><?xml version="1.0" encoding="utf-8"?>
-<w:document xmlns:wpc="http://schemas.microsoft.com/office/word/2010/wordprocessingCanvas" xmlns:cx="http://schemas.microsoft.com/office/drawing/2014/chartex" xmlns:cx1="http://schemas.microsoft.com/office/drawing/2015/9/8/chartex" xmlns:mc="http://schemas.openxmlformats.org/markup-compatibility/2006" xmlns:o="urn:schemas-microsoft-com:office:office" xmlns:r="http://schemas.openxmlformats.org/officeDocument/2006/relationships" xmlns:m="http://schemas.openxmlformats.org/officeDocument/2006/math" xmlns:v="urn:schemas-microsoft-com:vml" xmlns:wp14="http://schemas.microsoft.com/office/word/2010/wordprocessingDrawing" xmlns:wp="http://schemas.openxmlformats.org/drawingml/2006/wordprocessingDrawing" xmlns:w10="urn:schemas-microsoft-com:office:word" xmlns:w="http://schemas.openxmlformats.org/wordprocessingml/2006/main" xmlns:w14="http://schemas.microsoft.com/office/word/2010/wordml" xmlns:w15="http://schemas.microsoft.com/office/word/2012/wordml" xmlns:w16se="http://schemas.microsoft.com/office/word/2015/wordml/symex" xmlns:wpg="http://schemas.microsoft.com/office/word/2010/wordprocessingGroup" xmlns:wpi="http://schemas.microsoft.com/office/word/2010/wordprocessingInk" xmlns:wne="http://schemas.microsoft.com/office/word/2006/wordml" xmlns:wps="http://schemas.microsoft.com/office/word/2010/wordprocessingShape" mc:Ignorable="w14 w15 w16se wp14">
+<w:document xmlns:wpc="http://schemas.microsoft.com/office/word/2010/wordprocessingCanvas" xmlns:cx="http://schemas.microsoft.com/office/drawing/2014/chartex" xmlns:cx1="http://schemas.microsoft.com/office/drawing/2015/9/8/chartex" xmlns:cx2="http://schemas.microsoft.com/office/drawing/2015/10/21/chartex" xmlns:cx3="http://schemas.microsoft.com/office/drawing/2016/5/9/chartex" xmlns:cx4="http://schemas.microsoft.com/office/drawing/2016/5/10/chartex" xmlns:cx5="http://schemas.microsoft.com/office/drawing/2016/5/11/chartex" xmlns:cx6="http://schemas.microsoft.com/office/drawing/2016/5/12/chartex" xmlns:cx7="http://schemas.microsoft.com/office/drawing/2016/5/13/chartex" xmlns:cx8="http://schemas.microsoft.com/office/drawing/2016/5/14/chartex" xmlns:mc="http://schemas.openxmlformats.org/markup-compatibility/2006" xmlns:aink="http://schemas.microsoft.com/office/drawing/2016/ink" xmlns:am3d="http://schemas.microsoft.com/office/drawing/2017/model3d" xmlns:o="urn:schemas-microsoft-com:office:office" xmlns:r="http://schemas.openxmlformats.org/officeDocument/2006/relationships" xmlns:m="http://schemas.openxmlformats.org/officeDocument/2006/math" xmlns:v="urn:schemas-microsoft-com:vml" xmlns:wp14="http://schemas.microsoft.com/office/word/2010/wordprocessingDrawing" xmlns:wp="http://schemas.openxmlformats.org/drawingml/2006/wordprocessingDrawing" xmlns:w10="urn:schemas-microsoft-com:office:word" xmlns:w="http://schemas.openxmlformats.org/wordprocessingml/2006/main" xmlns:w14="http://schemas.microsoft.com/office/word/2010/wordml" xmlns:w15="http://schemas.microsoft.com/office/word/2012/wordml" xmlns:w16cid="http://schemas.microsoft.com/office/word/2016/wordml/cid" xmlns:w16se="http://schemas.microsoft.com/office/word/2015/wordml/symex" xmlns:wpg="http://schemas.microsoft.com/office/word/2010/wordprocessingGroup" xmlns:wpi="http://schemas.microsoft.com/office/word/2010/wordprocessingInk" xmlns:wne="http://schemas.microsoft.com/office/word/2006/wordml" xmlns:wps="http://schemas.microsoft.com/office/word/2010/wordprocessingShape" mc:Ignorable="w14 w15 w16se w16cid wp14">
   <w:body>
     <w:p/>
     <w:p>
@@ -132,56 +132,7 @@
           <w:sz w:val="36"/>
           <w:szCs w:val="36"/>
         </w:rPr>
-        <w:t xml:space="preserve">Instructor: </w:t>
-      </w:r>
-      <w:r>
-        <w:rPr>
-          <w:rFonts w:ascii="Times New Roman" w:hAnsi="Times New Roman" w:cs="Times New Roman"/>
-          <w:b/>
-          <w:sz w:val="36"/>
-          <w:szCs w:val="36"/>
-        </w:rPr>
-        <w:t xml:space="preserve">Mirza Ahsan </w:t>
-      </w:r>
-      <w:proofErr w:type="spellStart"/>
-      <w:r>
-        <w:rPr>
-          <w:rFonts w:ascii="Times New Roman" w:hAnsi="Times New Roman" w:cs="Times New Roman"/>
-          <w:b/>
-          <w:sz w:val="36"/>
-          <w:szCs w:val="36"/>
-        </w:rPr>
-        <w:t>Ullah</w:t>
-      </w:r>
-      <w:proofErr w:type="spellEnd"/>
-    </w:p>
-    <w:p>
-      <w:pPr>
-        <w:jc w:val="center"/>
-        <w:rPr>
-          <w:rFonts w:ascii="Times New Roman" w:hAnsi="Times New Roman" w:cs="Times New Roman"/>
-          <w:b/>
-          <w:sz w:val="36"/>
-          <w:szCs w:val="36"/>
-        </w:rPr>
-      </w:pPr>
-      <w:r>
-        <w:rPr>
-          <w:rFonts w:ascii="Times New Roman" w:hAnsi="Times New Roman" w:cs="Times New Roman"/>
-          <w:b/>
-          <w:sz w:val="36"/>
-          <w:szCs w:val="36"/>
-        </w:rPr>
-        <w:t xml:space="preserve">Course: </w:t>
-      </w:r>
-      <w:r>
-        <w:rPr>
-          <w:rFonts w:ascii="Times New Roman" w:hAnsi="Times New Roman" w:cs="Times New Roman"/>
-          <w:b/>
-          <w:sz w:val="36"/>
-          <w:szCs w:val="36"/>
-        </w:rPr>
-        <w:t>Software Quality Engineering</w:t>
+        <w:t>Instructor: Mirza Ahsan Ullah</w:t>
       </w:r>
     </w:p>
     <w:p>
@@ -201,19 +152,8 @@
           <w:sz w:val="36"/>
           <w:szCs w:val="36"/>
         </w:rPr>
-        <w:t xml:space="preserve">Group Number: </w:t>
+        <w:t>Course: Software Quality Engineering</w:t>
       </w:r>
-      <w:proofErr w:type="gramStart"/>
-      <w:r>
-        <w:rPr>
-          <w:rFonts w:ascii="Times New Roman" w:hAnsi="Times New Roman" w:cs="Times New Roman"/>
-          <w:b/>
-          <w:sz w:val="36"/>
-          <w:szCs w:val="36"/>
-        </w:rPr>
-        <w:t>1</w:t>
-      </w:r>
-      <w:proofErr w:type="gramEnd"/>
     </w:p>
     <w:p>
       <w:pPr>
@@ -232,8 +172,19 @@
           <w:sz w:val="36"/>
           <w:szCs w:val="36"/>
         </w:rPr>
-        <w:t>Platform:</w:t>
+        <w:t>Group Number: 1</w:t>
       </w:r>
+    </w:p>
+    <w:p>
+      <w:pPr>
+        <w:jc w:val="center"/>
+        <w:rPr>
+          <w:rFonts w:ascii="Times New Roman" w:hAnsi="Times New Roman" w:cs="Times New Roman"/>
+          <w:b/>
+          <w:sz w:val="36"/>
+          <w:szCs w:val="36"/>
+        </w:rPr>
+      </w:pPr>
       <w:r>
         <w:rPr>
           <w:rFonts w:ascii="Times New Roman" w:hAnsi="Times New Roman" w:cs="Times New Roman"/>
@@ -241,7 +192,7 @@
           <w:sz w:val="36"/>
           <w:szCs w:val="36"/>
         </w:rPr>
-        <w:t xml:space="preserve"> GitHub </w:t>
+        <w:t xml:space="preserve">Platform: GitHub </w:t>
       </w:r>
     </w:p>
     <w:p>
@@ -281,25 +232,7 @@
           <w:sz w:val="36"/>
           <w:szCs w:val="36"/>
         </w:rPr>
-        <w:t>(2301159</w:t>
-      </w:r>
-      <w:r>
-        <w:rPr>
-          <w:rFonts w:ascii="Times New Roman" w:hAnsi="Times New Roman" w:cs="Times New Roman"/>
-          <w:b/>
-          <w:sz w:val="36"/>
-          <w:szCs w:val="36"/>
-        </w:rPr>
-        <w:t>8-070</w:t>
-      </w:r>
-      <w:r>
-        <w:rPr>
-          <w:rFonts w:ascii="Times New Roman" w:hAnsi="Times New Roman" w:cs="Times New Roman"/>
-          <w:b/>
-          <w:sz w:val="36"/>
-          <w:szCs w:val="36"/>
-        </w:rPr>
-        <w:t>)</w:t>
+        <w:t>(23011598-070)</w:t>
       </w:r>
     </w:p>
     <w:p>
@@ -319,25 +252,7 @@
           <w:sz w:val="36"/>
           <w:szCs w:val="36"/>
         </w:rPr>
-        <w:t>(</w:t>
-      </w:r>
-      <w:r>
-        <w:rPr>
-          <w:rFonts w:ascii="Times New Roman" w:hAnsi="Times New Roman" w:cs="Times New Roman"/>
-          <w:b/>
-          <w:sz w:val="36"/>
-          <w:szCs w:val="36"/>
-        </w:rPr>
-        <w:t>23011598-102</w:t>
-      </w:r>
-      <w:r>
-        <w:rPr>
-          <w:rFonts w:ascii="Times New Roman" w:hAnsi="Times New Roman" w:cs="Times New Roman"/>
-          <w:b/>
-          <w:sz w:val="36"/>
-          <w:szCs w:val="36"/>
-        </w:rPr>
-        <w:t>)</w:t>
+        <w:t>(23011598-102)</w:t>
       </w:r>
     </w:p>
     <w:p>
@@ -357,16 +272,7 @@
           <w:sz w:val="36"/>
           <w:szCs w:val="36"/>
         </w:rPr>
-        <w:t>(</w:t>
-      </w:r>
-      <w:r>
-        <w:rPr>
-          <w:rFonts w:ascii="Times New Roman" w:hAnsi="Times New Roman" w:cs="Times New Roman"/>
-          <w:b/>
-          <w:sz w:val="36"/>
-          <w:szCs w:val="36"/>
-        </w:rPr>
-        <w:t>23011598-103)</w:t>
+        <w:t>(23011598-103)</w:t>
       </w:r>
     </w:p>
     <w:p>
@@ -406,16 +312,7 @@
           <w:sz w:val="36"/>
           <w:szCs w:val="36"/>
         </w:rPr>
-        <w:t xml:space="preserve">Submission Date: 7 </w:t>
-      </w:r>
-      <w:r>
-        <w:rPr>
-          <w:rFonts w:ascii="Times New Roman" w:hAnsi="Times New Roman" w:cs="Times New Roman"/>
-          <w:b/>
-          <w:sz w:val="36"/>
-          <w:szCs w:val="36"/>
-        </w:rPr>
-        <w:t>November 2025</w:t>
+        <w:t>Submission Date: 7 November 2025</w:t>
       </w:r>
     </w:p>
     <w:p>
@@ -429,26 +326,12 @@
       </w:pPr>
       <w:r>
         <w:lastRenderedPageBreak/>
-        <w:t>1</w:t>
-      </w:r>
-      <w:r>
-        <w:t xml:space="preserve">. Overview of GitHub </w:t>
-      </w:r>
-      <w:proofErr w:type="gramStart"/>
-      <w:r>
-        <w:t>As</w:t>
-      </w:r>
-      <w:proofErr w:type="gramEnd"/>
-      <w:r>
-        <w:t xml:space="preserve"> a Selected Tool</w:t>
+        <w:t>1. Overview of GitHub As a Selected Tool</w:t>
       </w:r>
     </w:p>
     <w:p>
       <w:r>
-        <w:t>GitHub is a web-based platform built around Git. It provides a user-friendly interface for developers to manage repositories, collaborate throug</w:t>
-      </w:r>
-      <w:r>
-        <w:t>h branching and pull requests, and maintain version history. GitHub also supports integration with tools like Visual Studio Code, enabling continuous integration and deployment workflows.</w:t>
+        <w:t>GitHub is a web-based platform built around Git. It provides a user-friendly interface for developers to manage repositories, collaborate through branching and pull requests, and maintain version history. GitHub also supports integration with tools like Visual Studio Code, enabling continuous integration and deployment workflows.</w:t>
       </w:r>
     </w:p>
     <w:p>
@@ -469,10 +352,7 @@
     </w:p>
     <w:p>
       <w:r>
-        <w:t xml:space="preserve">• </w:t>
-      </w:r>
-      <w:r>
-        <w:t>Branching and merging for collaborative work</w:t>
+        <w:t>• Branching and merging for collaborative work</w:t>
       </w:r>
     </w:p>
     <w:p>
@@ -495,7 +375,88 @@
         <w:t>• Public and private repository support</w:t>
       </w:r>
     </w:p>
+    <w:p/>
     <w:p>
+      <w:pPr>
+        <w:rPr>
+          <w:b/>
+          <w:color w:val="4F81BD" w:themeColor="accent1"/>
+          <w:sz w:val="24"/>
+        </w:rPr>
+      </w:pPr>
+      <w:r>
+        <w:rPr>
+          <w:b/>
+          <w:color w:val="4F81BD" w:themeColor="accent1"/>
+          <w:sz w:val="24"/>
+        </w:rPr>
+        <w:t>Introduction:</w:t>
+      </w:r>
+    </w:p>
+    <w:p>
+      <w:r>
+        <w:rPr>
+          <w:rStyle w:val="Strong"/>
+        </w:rPr>
+        <w:t>GitHub</w:t>
+      </w:r>
+      <w:r>
+        <w:t xml:space="preserve"> is an online platform that helps developers store, share, and manage their coding projects. It uses a version control system called </w:t>
+      </w:r>
+      <w:r>
+        <w:rPr>
+          <w:rStyle w:val="Strong"/>
+        </w:rPr>
+        <w:t>Git</w:t>
+      </w:r>
+      <w:r>
+        <w:t xml:space="preserve">, which keeps track of every change made to the code. This makes it easy to go back to older versions or see who made specific updates. GitHub also allows multiple people to </w:t>
+      </w:r>
+      <w:r>
+        <w:rPr>
+          <w:rStyle w:val="Strong"/>
+        </w:rPr>
+        <w:t>work together on the same project</w:t>
+      </w:r>
+      <w:r>
+        <w:t xml:space="preserve">, even from different places, by merging their changes smoothly. Besides coding, it’s also used to </w:t>
+      </w:r>
+      <w:r>
+        <w:rPr>
+          <w:rStyle w:val="Strong"/>
+        </w:rPr>
+        <w:t>showcase projects</w:t>
+      </w:r>
+      <w:r>
+        <w:t xml:space="preserve">, </w:t>
+      </w:r>
+      <w:r>
+        <w:rPr>
+          <w:rStyle w:val="Strong"/>
+        </w:rPr>
+        <w:t>report issues</w:t>
+      </w:r>
+      <w:r>
+        <w:t xml:space="preserve">, and </w:t>
+      </w:r>
+      <w:r>
+        <w:rPr>
+          <w:rStyle w:val="Strong"/>
+        </w:rPr>
+        <w:t>collaborate with teams</w:t>
+      </w:r>
+      <w:r>
+        <w:t xml:space="preserve">. In simple words, GitHub is like a </w:t>
+      </w:r>
+      <w:r>
+        <w:rPr>
+          <w:rStyle w:val="Strong"/>
+        </w:rPr>
+        <w:t>social network for programmers</w:t>
+      </w:r>
+      <w:r>
+        <w:t xml:space="preserve"> where they can share and improve code together.</w:t>
+      </w:r>
       <w:bookmarkStart w:id="0" w:name="_GoBack"/>
       <w:bookmarkEnd w:id="0"/>
     </w:p>
@@ -516,7 +477,7 @@
 </file>
 
 <file path=word/numbering.xml><?xml version="1.0" encoding="utf-8"?>
-<w:numbering xmlns:wpc="http://schemas.microsoft.com/office/word/2010/wordprocessingCanvas" xmlns:cx="http://schemas.microsoft.com/office/drawing/2014/chartex" xmlns:cx1="http://schemas.microsoft.com/office/drawing/2015/9/8/chartex" xmlns:mc="http://schemas.openxmlformats.org/markup-compatibility/2006" xmlns:o="urn:schemas-microsoft-com:office:office" xmlns:r="http://schemas.openxmlformats.org/officeDocument/2006/relationships" xmlns:m="http://schemas.openxmlformats.org/officeDocument/2006/math" xmlns:v="urn:schemas-microsoft-com:vml" xmlns:wp14="http://schemas.microsoft.com/office/word/2010/wordprocessingDrawing" xmlns:wp="http://schemas.openxmlformats.org/drawingml/2006/wordprocessingDrawing" xmlns:w10="urn:schemas-microsoft-com:office:word" xmlns:w="http://schemas.openxmlformats.org/wordprocessingml/2006/main" xmlns:w14="http://schemas.microsoft.com/office/word/2010/wordml" xmlns:w15="http://schemas.microsoft.com/office/word/2012/wordml" xmlns:w16se="http://schemas.microsoft.com/office/word/2015/wordml/symex" xmlns:wpg="http://schemas.microsoft.com/office/word/2010/wordprocessingGroup" xmlns:wpi="http://schemas.microsoft.com/office/word/2010/wordprocessingInk" xmlns:wne="http://schemas.microsoft.com/office/word/2006/wordml" xmlns:wps="http://schemas.microsoft.com/office/word/2010/wordprocessingShape" mc:Ignorable="w14 w15 w16se wp14">
+<w:numbering xmlns:wpc="http://schemas.microsoft.com/office/word/2010/wordprocessingCanvas" xmlns:cx="http://schemas.microsoft.com/office/drawing/2014/chartex" xmlns:cx1="http://schemas.microsoft.com/office/drawing/2015/9/8/chartex" xmlns:cx2="http://schemas.microsoft.com/office/drawing/2015/10/21/chartex" xmlns:cx3="http://schemas.microsoft.com/office/drawing/2016/5/9/chartex" xmlns:cx4="http://schemas.microsoft.com/office/drawing/2016/5/10/chartex" xmlns:cx5="http://schemas.microsoft.com/office/drawing/2016/5/11/chartex" xmlns:cx6="http://schemas.microsoft.com/office/drawing/2016/5/12/chartex" xmlns:cx7="http://schemas.microsoft.com/office/drawing/2016/5/13/chartex" xmlns:cx8="http://schemas.microsoft.com/office/drawing/2016/5/14/chartex" xmlns:mc="http://schemas.openxmlformats.org/markup-compatibility/2006" xmlns:aink="http://schemas.microsoft.com/office/drawing/2016/ink" xmlns:am3d="http://schemas.microsoft.com/office/drawing/2017/model3d" xmlns:o="urn:schemas-microsoft-com:office:office" xmlns:r="http://schemas.openxmlformats.org/officeDocument/2006/relationships" xmlns:m="http://schemas.openxmlformats.org/officeDocument/2006/math" xmlns:v="urn:schemas-microsoft-com:vml" xmlns:wp14="http://schemas.microsoft.com/office/word/2010/wordprocessingDrawing" xmlns:wp="http://schemas.openxmlformats.org/drawingml/2006/wordprocessingDrawing" xmlns:w10="urn:schemas-microsoft-com:office:word" xmlns:w="http://schemas.openxmlformats.org/wordprocessingml/2006/main" xmlns:w14="http://schemas.microsoft.com/office/word/2010/wordml" xmlns:w15="http://schemas.microsoft.com/office/word/2012/wordml" xmlns:w16cid="http://schemas.microsoft.com/office/word/2016/wordml/cid" xmlns:w16se="http://schemas.microsoft.com/office/word/2015/wordml/symex" xmlns:wpg="http://schemas.microsoft.com/office/word/2010/wordprocessingGroup" xmlns:wpi="http://schemas.microsoft.com/office/word/2010/wordprocessingInk" xmlns:wne="http://schemas.microsoft.com/office/word/2006/wordml" xmlns:wps="http://schemas.microsoft.com/office/word/2010/wordprocessingShape" mc:Ignorable="w14 w15 w16se w16cid wp14">
   <w:abstractNum w:abstractNumId="0" w15:restartNumberingAfterBreak="0">
     <w:nsid w:val="FFFFFF7C"/>
     <w:multiLevelType w:val="singleLevel"/>
@@ -719,7 +680,7 @@
 </file>
 
 <file path=word/styles.xml><?xml version="1.0" encoding="utf-8"?>
-<w:styles xmlns:mc="http://schemas.openxmlformats.org/markup-compatibility/2006" xmlns:r="http://schemas.openxmlformats.org/officeDocument/2006/relationships" xmlns:w="http://schemas.openxmlformats.org/wordprocessingml/2006/main" xmlns:w14="http://schemas.microsoft.com/office/word/2010/wordml" xmlns:w15="http://schemas.microsoft.com/office/word/2012/wordml" xmlns:w16se="http://schemas.microsoft.com/office/word/2015/wordml/symex" mc:Ignorable="w14 w15 w16se">
+<w:styles xmlns:mc="http://schemas.openxmlformats.org/markup-compatibility/2006" xmlns:r="http://schemas.openxmlformats.org/officeDocument/2006/relationships" xmlns:w="http://schemas.openxmlformats.org/wordprocessingml/2006/main" xmlns:w14="http://schemas.microsoft.com/office/word/2010/wordml" xmlns:w15="http://schemas.microsoft.com/office/word/2012/wordml" xmlns:w16cid="http://schemas.microsoft.com/office/word/2016/wordml/cid" xmlns:w16se="http://schemas.microsoft.com/office/word/2015/wordml/symex" mc:Ignorable="w14 w15 w16se w16cid">
   <w:docDefaults>
     <w:rPrDefault>
       <w:rPr>
@@ -735,7 +696,7 @@
       </w:pPr>
     </w:pPrDefault>
   </w:docDefaults>
-  <w:latentStyles w:defLockedState="0" w:defUIPriority="99" w:defSemiHidden="0" w:defUnhideWhenUsed="0" w:defQFormat="0" w:count="371">
+  <w:latentStyles w:defLockedState="0" w:defUIPriority="99" w:defSemiHidden="0" w:defUnhideWhenUsed="0" w:defQFormat="0" w:count="375">
     <w:lsdException w:name="Normal" w:uiPriority="0" w:qFormat="1"/>
     <w:lsdException w:name="heading 1" w:uiPriority="9" w:qFormat="1"/>
     <w:lsdException w:name="heading 2" w:semiHidden="1" w:uiPriority="9" w:unhideWhenUsed="1" w:qFormat="1"/>
@@ -841,7 +802,6 @@
     <w:lsdException w:name="HTML Sample" w:semiHidden="1" w:unhideWhenUsed="1"/>
     <w:lsdException w:name="HTML Typewriter" w:semiHidden="1" w:unhideWhenUsed="1"/>
     <w:lsdException w:name="HTML Variable" w:semiHidden="1" w:unhideWhenUsed="1"/>
-    <w:lsdException w:name="Normal Table" w:semiHidden="1" w:unhideWhenUsed="1"/>
     <w:lsdException w:name="annotation subject" w:semiHidden="1" w:unhideWhenUsed="1"/>
     <w:lsdException w:name="No List" w:semiHidden="1" w:unhideWhenUsed="1"/>
     <w:lsdException w:name="Outline List 1" w:semiHidden="1" w:unhideWhenUsed="1"/>
@@ -885,10 +845,8 @@
     <w:lsdException w:name="Table Elegant" w:semiHidden="1" w:unhideWhenUsed="1"/>
     <w:lsdException w:name="Table Professional" w:semiHidden="1" w:unhideWhenUsed="1"/>
     <w:lsdException w:name="Table Subtle 1" w:semiHidden="1" w:unhideWhenUsed="1"/>
-    <w:lsdException w:name="Table Subtle 2" w:semiHidden="1" w:unhideWhenUsed="1"/>
     <w:lsdException w:name="Table Web 1" w:semiHidden="1" w:unhideWhenUsed="1"/>
     <w:lsdException w:name="Table Web 2" w:semiHidden="1" w:unhideWhenUsed="1"/>
-    <w:lsdException w:name="Table Web 3" w:semiHidden="1" w:unhideWhenUsed="1"/>
     <w:lsdException w:name="Balloon Text" w:semiHidden="1" w:unhideWhenUsed="1"/>
     <w:lsdException w:name="Table Grid" w:uiPriority="59"/>
     <w:lsdException w:name="Table Theme" w:semiHidden="1" w:unhideWhenUsed="1"/>
@@ -1098,6 +1056,10 @@
     <w:lsdException w:name="List Table 5 Dark Accent 6" w:uiPriority="50"/>
     <w:lsdException w:name="List Table 6 Colorful Accent 6" w:uiPriority="51"/>
     <w:lsdException w:name="List Table 7 Colorful Accent 6" w:uiPriority="52"/>
+    <w:lsdException w:name="Mention" w:semiHidden="1" w:unhideWhenUsed="1"/>
+    <w:lsdException w:name="Smart Hyperlink" w:semiHidden="1" w:unhideWhenUsed="1"/>
+    <w:lsdException w:name="Hashtag" w:semiHidden="1" w:unhideWhenUsed="1"/>
+    <w:lsdException w:name="Unresolved Mention" w:semiHidden="1" w:unhideWhenUsed="1"/>
   </w:latentStyles>
   <w:style w:type="paragraph" w:default="1" w:styleId="Normal">
     <w:name w:val="Normal"/>
@@ -12421,7 +12383,7 @@
 </file>
 
 <file path=customXml/itemProps1.xml><?xml version="1.0" encoding="utf-8"?>
-<ds:datastoreItem xmlns:ds="http://schemas.openxmlformats.org/officeDocument/2006/customXml" ds:itemID="{43BB9669-A1A7-4B40-9280-8FF4025EAF6D}">
+<ds:datastoreItem xmlns:ds="http://schemas.openxmlformats.org/officeDocument/2006/customXml" ds:itemID="{7C80D145-6A39-4C54-AF48-E790068729EA}">
   <ds:schemaRefs>
     <ds:schemaRef ds:uri="http://schemas.openxmlformats.org/officeDocument/2006/bibliography"/>
   </ds:schemaRefs>

</xml_diff>

<commit_message>
details added by habibullah
</commit_message>
<xml_diff>
--- a/ProjectReport_GitHub_Group1.docx
+++ b/ProjectReport_GitHub_Group1.docx
@@ -457,8 +457,101 @@
       <w:r>
         <w:t xml:space="preserve"> where they can share and improve code together.</w:t>
       </w:r>
+    </w:p>
+    <w:p>
+      <w:pPr>
+        <w:rPr>
+          <w:b/>
+          <w:color w:val="4F81BD" w:themeColor="accent1"/>
+          <w:sz w:val="24"/>
+          <w:szCs w:val="24"/>
+        </w:rPr>
+      </w:pPr>
+      <w:r>
+        <w:rPr>
+          <w:b/>
+          <w:color w:val="4F81BD" w:themeColor="accent1"/>
+          <w:sz w:val="24"/>
+          <w:szCs w:val="24"/>
+        </w:rPr>
+        <w:t>Details</w:t>
+      </w:r>
+      <w:r>
+        <w:rPr>
+          <w:b/>
+          <w:color w:val="4F81BD" w:themeColor="accent1"/>
+          <w:sz w:val="24"/>
+          <w:szCs w:val="24"/>
+        </w:rPr>
+        <w:t xml:space="preserve"> :</w:t>
+      </w:r>
       <w:bookmarkStart w:id="0" w:name="_GoBack"/>
       <w:bookmarkEnd w:id="0"/>
+    </w:p>
+    <w:p>
+      <w:r>
+        <w:rPr>
+          <w:rStyle w:val="Strong"/>
+        </w:rPr>
+        <w:t>GitHub</w:t>
+      </w:r>
+      <w:r>
+        <w:t xml:space="preserve"> is an online platform that helps developers store, manage, and share their coding projects. It is built on </w:t>
+      </w:r>
+      <w:r>
+        <w:rPr>
+          <w:rStyle w:val="Strong"/>
+        </w:rPr>
+        <w:t>Git</w:t>
+      </w:r>
+      <w:r>
+        <w:t xml:space="preserve">, a version control system that tracks every change made to a project’s files. This allows developers to easily fix mistakes and understand the history of their code. GitHub also makes </w:t>
+      </w:r>
+      <w:r>
+        <w:rPr>
+          <w:rStyle w:val="Strong"/>
+        </w:rPr>
+        <w:t>collaboration</w:t>
+      </w:r>
+      <w:r>
+        <w:t xml:space="preserve"> simple by letting multiple people work on the same project at the same time. It includes features like </w:t>
+      </w:r>
+      <w:r>
+        <w:rPr>
+          <w:rStyle w:val="Strong"/>
+        </w:rPr>
+        <w:t>repositories</w:t>
+      </w:r>
+      <w:r>
+        <w:t xml:space="preserve">, </w:t>
+      </w:r>
+      <w:r>
+        <w:rPr>
+          <w:rStyle w:val="Strong"/>
+        </w:rPr>
+        <w:t>branches</w:t>
+      </w:r>
+      <w:r>
+        <w:t xml:space="preserve">, </w:t>
+      </w:r>
+      <w:r>
+        <w:rPr>
+          <w:rStyle w:val="Strong"/>
+        </w:rPr>
+        <w:t>pull requests</w:t>
+      </w:r>
+      <w:r>
+        <w:t xml:space="preserve">, and </w:t>
+      </w:r>
+      <w:r>
+        <w:rPr>
+          <w:rStyle w:val="Strong"/>
+        </w:rPr>
+        <w:t>issues</w:t>
+      </w:r>
+      <w:r>
+        <w:t xml:space="preserve"> for better project management. Overall, GitHub is an important tool that makes teamwork and code sharing easier and more organized.</w:t>
+      </w:r>
     </w:p>
     <w:sectPr>
       <w:pgSz w:w="12240" w:h="15840"/>
@@ -802,6 +895,7 @@
     <w:lsdException w:name="HTML Sample" w:semiHidden="1" w:unhideWhenUsed="1"/>
     <w:lsdException w:name="HTML Typewriter" w:semiHidden="1" w:unhideWhenUsed="1"/>
     <w:lsdException w:name="HTML Variable" w:semiHidden="1" w:unhideWhenUsed="1"/>
+    <w:lsdException w:name="Normal Table" w:semiHidden="1" w:unhideWhenUsed="1"/>
     <w:lsdException w:name="annotation subject" w:semiHidden="1" w:unhideWhenUsed="1"/>
     <w:lsdException w:name="No List" w:semiHidden="1" w:unhideWhenUsed="1"/>
     <w:lsdException w:name="Outline List 1" w:semiHidden="1" w:unhideWhenUsed="1"/>
@@ -845,8 +939,10 @@
     <w:lsdException w:name="Table Elegant" w:semiHidden="1" w:unhideWhenUsed="1"/>
     <w:lsdException w:name="Table Professional" w:semiHidden="1" w:unhideWhenUsed="1"/>
     <w:lsdException w:name="Table Subtle 1" w:semiHidden="1" w:unhideWhenUsed="1"/>
+    <w:lsdException w:name="Table Subtle 2" w:semiHidden="1" w:unhideWhenUsed="1"/>
     <w:lsdException w:name="Table Web 1" w:semiHidden="1" w:unhideWhenUsed="1"/>
     <w:lsdException w:name="Table Web 2" w:semiHidden="1" w:unhideWhenUsed="1"/>
+    <w:lsdException w:name="Table Web 3" w:semiHidden="1" w:unhideWhenUsed="1"/>
     <w:lsdException w:name="Balloon Text" w:semiHidden="1" w:unhideWhenUsed="1"/>
     <w:lsdException w:name="Table Grid" w:uiPriority="59"/>
     <w:lsdException w:name="Table Theme" w:semiHidden="1" w:unhideWhenUsed="1"/>
@@ -12383,7 +12479,7 @@
 </file>
 
 <file path=customXml/itemProps1.xml><?xml version="1.0" encoding="utf-8"?>
-<ds:datastoreItem xmlns:ds="http://schemas.openxmlformats.org/officeDocument/2006/customXml" ds:itemID="{7C80D145-6A39-4C54-AF48-E790068729EA}">
+<ds:datastoreItem xmlns:ds="http://schemas.openxmlformats.org/officeDocument/2006/customXml" ds:itemID="{B6BDC5B4-1FB5-4683-88BA-0811AE400CDF}">
   <ds:schemaRefs>
     <ds:schemaRef ds:uri="http://schemas.openxmlformats.org/officeDocument/2006/bibliography"/>
   </ds:schemaRefs>

</xml_diff>

<commit_message>
conclusion added by habibullah
</commit_message>
<xml_diff>
--- a/ProjectReport_GitHub_Group1.docx
+++ b/ProjectReport_GitHub_Group1.docx
@@ -474,7 +474,18 @@
           <w:sz w:val="24"/>
           <w:szCs w:val="24"/>
         </w:rPr>
-        <w:t>Details</w:t>
+        <w:t>Detai</w:t>
+      </w:r>
+      <w:bookmarkStart w:id="0" w:name="_GoBack"/>
+      <w:bookmarkEnd w:id="0"/>
+      <w:r>
+        <w:rPr>
+          <w:b/>
+          <w:color w:val="4F81BD" w:themeColor="accent1"/>
+          <w:sz w:val="24"/>
+          <w:szCs w:val="24"/>
+        </w:rPr>
+        <w:t>ls</w:t>
       </w:r>
       <w:r>
         <w:rPr>
@@ -485,8 +496,6 @@
         </w:rPr>
         <w:t xml:space="preserve"> :</w:t>
       </w:r>
-      <w:bookmarkStart w:id="0" w:name="_GoBack"/>
-      <w:bookmarkEnd w:id="0"/>
     </w:p>
     <w:p>
       <w:r>
@@ -551,6 +560,58 @@
       </w:r>
       <w:r>
         <w:t xml:space="preserve"> for better project management. Overall, GitHub is an important tool that makes teamwork and code sharing easier and more organized.</w:t>
+      </w:r>
+    </w:p>
+    <w:p>
+      <w:r>
+        <w:rPr>
+          <w:rStyle w:val="Strong"/>
+          <w:color w:val="4F81BD" w:themeColor="accent1"/>
+          <w:sz w:val="24"/>
+          <w:szCs w:val="24"/>
+        </w:rPr>
+        <w:t>Conclusion:</w:t>
+      </w:r>
+      <w:r>
+        <w:br/>
+        <w:t xml:space="preserve">GitHub is a powerful and essential platform for developers to </w:t>
+      </w:r>
+      <w:r>
+        <w:rPr>
+          <w:rStyle w:val="Strong"/>
+        </w:rPr>
+        <w:t>store, manage, and share code</w:t>
+      </w:r>
+      <w:r>
+        <w:t xml:space="preserve"> easily. It uses </w:t>
+      </w:r>
+      <w:r>
+        <w:rPr>
+          <w:rStyle w:val="Strong"/>
+        </w:rPr>
+        <w:t>Git version control</w:t>
+      </w:r>
+      <w:r>
+        <w:t xml:space="preserve"> to track every change, making teamwork smooth and organized. With GitHub, multiple people can </w:t>
+      </w:r>
+      <w:r>
+        <w:rPr>
+          <w:rStyle w:val="Strong"/>
+        </w:rPr>
+        <w:t>collaborate on the same project</w:t>
+      </w:r>
+      <w:r>
+        <w:t xml:space="preserve">, review updates, fix errors, and improve software together. In short, GitHub makes coding more </w:t>
+      </w:r>
+      <w:r>
+        <w:rPr>
+          <w:rStyle w:val="Strong"/>
+        </w:rPr>
+        <w:lastRenderedPageBreak/>
+        <w:t>efficient, secure, and collaborative</w:t>
+      </w:r>
+      <w:r>
+        <w:t>, helping both beginners and professionals build better projects.</w:t>
       </w:r>
     </w:p>
     <w:sectPr>
@@ -12479,7 +12540,7 @@
 </file>
 
 <file path=customXml/itemProps1.xml><?xml version="1.0" encoding="utf-8"?>
-<ds:datastoreItem xmlns:ds="http://schemas.openxmlformats.org/officeDocument/2006/customXml" ds:itemID="{B6BDC5B4-1FB5-4683-88BA-0811AE400CDF}">
+<ds:datastoreItem xmlns:ds="http://schemas.openxmlformats.org/officeDocument/2006/customXml" ds:itemID="{09FC044A-2B4E-40A1-8CED-4F2D9DC1949A}">
   <ds:schemaRefs>
     <ds:schemaRef ds:uri="http://schemas.openxmlformats.org/officeDocument/2006/bibliography"/>
   </ds:schemaRefs>

</xml_diff>